<commit_message>
Adição de anotações e links para documentação
</commit_message>
<xml_diff>
--- a/Material-De-Apoio.docx
+++ b/Material-De-Apoio.docx
@@ -67,50 +67,768 @@
           <w:szCs w:val="24"/>
         </w:rPr>
       </w:pPr>
-      <w:r>
-        <w:rPr>
-          <w:rFonts w:ascii="Arial" w:hAnsi="Arial" w:cs="Arial"/>
-          <w:b/>
-          <w:bCs/>
-          <w:sz w:val="24"/>
-          <w:szCs w:val="24"/>
-        </w:rPr>
-        <w:tab/>
+    </w:p>
+    <w:p>
+      <w:pPr>
+        <w:rPr>
+          <w:rFonts w:ascii="Arial" w:hAnsi="Arial" w:cs="Arial"/>
+          <w:b/>
+          <w:bCs/>
+          <w:sz w:val="24"/>
+          <w:szCs w:val="24"/>
+        </w:rPr>
+      </w:pPr>
+      <w:r>
+        <w:rPr>
+          <w:rFonts w:ascii="Arial" w:hAnsi="Arial" w:cs="Arial"/>
+          <w:b/>
+          <w:bCs/>
+          <w:sz w:val="24"/>
+          <w:szCs w:val="24"/>
+        </w:rPr>
         <w:t>Websites</w:t>
       </w:r>
-    </w:p>
-    <w:p>
-      <w:pPr>
-        <w:rPr>
-          <w:rFonts w:ascii="Arial" w:hAnsi="Arial" w:cs="Arial"/>
-          <w:b/>
-          <w:bCs/>
-          <w:sz w:val="24"/>
-          <w:szCs w:val="24"/>
-        </w:rPr>
-      </w:pPr>
-    </w:p>
-    <w:p>
-      <w:pPr>
-        <w:rPr>
-          <w:rFonts w:ascii="Arial" w:hAnsi="Arial" w:cs="Arial"/>
-          <w:b/>
-          <w:bCs/>
-          <w:sz w:val="24"/>
-          <w:szCs w:val="24"/>
-        </w:rPr>
-      </w:pPr>
-      <w:r>
-        <w:rPr>
-          <w:rFonts w:ascii="Arial" w:hAnsi="Arial" w:cs="Arial"/>
-          <w:b/>
-          <w:bCs/>
-          <w:sz w:val="24"/>
-          <w:szCs w:val="24"/>
-        </w:rPr>
-        <w:tab/>
+      <w:r>
+        <w:rPr>
+          <w:rFonts w:ascii="Arial" w:hAnsi="Arial" w:cs="Arial"/>
+          <w:b/>
+          <w:bCs/>
+          <w:sz w:val="24"/>
+          <w:szCs w:val="24"/>
+        </w:rPr>
+        <w:t>:</w:t>
+      </w:r>
+    </w:p>
+    <w:p>
+      <w:pPr>
+        <w:rPr>
+          <w:rFonts w:ascii="Arial" w:hAnsi="Arial" w:cs="Arial"/>
+          <w:sz w:val="24"/>
+          <w:szCs w:val="24"/>
+        </w:rPr>
+      </w:pPr>
+      <w:r>
+        <w:rPr>
+          <w:rFonts w:ascii="Arial" w:hAnsi="Arial" w:cs="Arial"/>
+          <w:sz w:val="24"/>
+          <w:szCs w:val="24"/>
+        </w:rPr>
+        <w:t xml:space="preserve">Funções em geral do SQL: </w:t>
+      </w:r>
+    </w:p>
+    <w:p>
+      <w:pPr>
+        <w:rPr>
+          <w:rFonts w:ascii="Arial" w:hAnsi="Arial" w:cs="Arial"/>
+          <w:sz w:val="24"/>
+          <w:szCs w:val="24"/>
+        </w:rPr>
+      </w:pPr>
+      <w:r>
+        <w:rPr>
+          <w:rFonts w:ascii="Arial" w:hAnsi="Arial" w:cs="Arial"/>
+          <w:sz w:val="24"/>
+          <w:szCs w:val="24"/>
+        </w:rPr>
+        <w:t>https://learn.microsoft.com/pt-br/sql/t-sql/functions/functions?view=sql-server-ver16</w:t>
+      </w:r>
+    </w:p>
+    <w:p>
+      <w:pPr>
+        <w:rPr>
+          <w:rFonts w:ascii="Arial" w:hAnsi="Arial" w:cs="Arial"/>
+          <w:sz w:val="24"/>
+          <w:szCs w:val="24"/>
+        </w:rPr>
+      </w:pPr>
+    </w:p>
+    <w:p>
+      <w:pPr>
+        <w:rPr>
+          <w:rFonts w:ascii="Arial" w:hAnsi="Arial" w:cs="Arial"/>
+          <w:sz w:val="24"/>
+          <w:szCs w:val="24"/>
+        </w:rPr>
+      </w:pPr>
+      <w:r>
+        <w:rPr>
+          <w:rFonts w:ascii="Arial" w:hAnsi="Arial" w:cs="Arial"/>
+          <w:sz w:val="24"/>
+          <w:szCs w:val="24"/>
+        </w:rPr>
+        <w:t xml:space="preserve">Funções definidas pelo usuário: </w:t>
+      </w:r>
+    </w:p>
+    <w:p>
+      <w:pPr>
+        <w:rPr>
+          <w:rFonts w:ascii="Arial" w:hAnsi="Arial" w:cs="Arial"/>
+          <w:sz w:val="24"/>
+          <w:szCs w:val="24"/>
+        </w:rPr>
+      </w:pPr>
+      <w:r>
+        <w:rPr>
+          <w:rFonts w:ascii="Arial" w:hAnsi="Arial" w:cs="Arial"/>
+          <w:sz w:val="24"/>
+          <w:szCs w:val="24"/>
+        </w:rPr>
+        <w:t>https://learn.microsoft.com/pt-br/sql/relational-databases/user-defined-functions/user-defined-functions?view=sql-server-ver16</w:t>
+      </w:r>
+    </w:p>
+    <w:p>
+      <w:pPr>
+        <w:rPr>
+          <w:rFonts w:ascii="Arial" w:hAnsi="Arial" w:cs="Arial"/>
+          <w:b/>
+          <w:bCs/>
+          <w:sz w:val="24"/>
+          <w:szCs w:val="24"/>
+        </w:rPr>
+      </w:pPr>
+    </w:p>
+    <w:p>
+      <w:pPr>
+        <w:rPr>
+          <w:rFonts w:ascii="Arial" w:hAnsi="Arial" w:cs="Arial"/>
+          <w:b/>
+          <w:bCs/>
+          <w:sz w:val="24"/>
+          <w:szCs w:val="24"/>
+        </w:rPr>
+      </w:pPr>
+      <w:r>
+        <w:rPr>
+          <w:rFonts w:ascii="Arial" w:hAnsi="Arial" w:cs="Arial"/>
+          <w:b/>
+          <w:bCs/>
+          <w:sz w:val="24"/>
+          <w:szCs w:val="24"/>
+        </w:rPr>
         <w:t>Vídeos</w:t>
       </w:r>
+    </w:p>
+    <w:p>
+      <w:pPr>
+        <w:rPr>
+          <w:rFonts w:ascii="Arial" w:hAnsi="Arial" w:cs="Arial"/>
+          <w:b/>
+          <w:bCs/>
+          <w:sz w:val="24"/>
+          <w:szCs w:val="24"/>
+        </w:rPr>
+      </w:pPr>
+    </w:p>
+    <w:p>
+      <w:pPr>
+        <w:rPr>
+          <w:rFonts w:ascii="Arial" w:hAnsi="Arial" w:cs="Arial"/>
+          <w:b/>
+          <w:bCs/>
+          <w:sz w:val="24"/>
+          <w:szCs w:val="24"/>
+        </w:rPr>
+      </w:pPr>
+    </w:p>
+    <w:p>
+      <w:pPr>
+        <w:rPr>
+          <w:rFonts w:ascii="Arial" w:hAnsi="Arial" w:cs="Arial"/>
+          <w:b/>
+          <w:bCs/>
+          <w:sz w:val="24"/>
+          <w:szCs w:val="24"/>
+        </w:rPr>
+      </w:pPr>
+      <w:r>
+        <w:rPr>
+          <w:rFonts w:ascii="Arial" w:hAnsi="Arial" w:cs="Arial"/>
+          <w:b/>
+          <w:bCs/>
+          <w:sz w:val="24"/>
+          <w:szCs w:val="24"/>
+        </w:rPr>
+        <w:t>Anotações:</w:t>
+      </w:r>
+    </w:p>
+    <w:p>
+      <w:pPr>
+        <w:rPr>
+          <w:rFonts w:ascii="Arial" w:hAnsi="Arial" w:cs="Arial"/>
+          <w:b/>
+          <w:bCs/>
+          <w:sz w:val="24"/>
+          <w:szCs w:val="24"/>
+        </w:rPr>
+      </w:pPr>
+    </w:p>
+    <w:p>
+      <w:pPr>
+        <w:rPr>
+          <w:rFonts w:ascii="Arial" w:hAnsi="Arial" w:cs="Arial"/>
+          <w:sz w:val="24"/>
+          <w:szCs w:val="24"/>
+        </w:rPr>
+      </w:pPr>
+      <w:r>
+        <w:rPr>
+          <w:rFonts w:ascii="Arial" w:hAnsi="Arial" w:cs="Arial"/>
+          <w:sz w:val="24"/>
+          <w:szCs w:val="24"/>
+        </w:rPr>
+        <w:t>conhecidas como: funções internas ou funções embutidas</w:t>
+      </w:r>
+    </w:p>
+    <w:p>
+      <w:pPr>
+        <w:rPr>
+          <w:rFonts w:ascii="Arial" w:hAnsi="Arial" w:cs="Arial"/>
+          <w:sz w:val="24"/>
+          <w:szCs w:val="24"/>
+        </w:rPr>
+      </w:pPr>
+    </w:p>
+    <w:p>
+      <w:pPr>
+        <w:rPr>
+          <w:rFonts w:ascii="Arial" w:hAnsi="Arial" w:cs="Arial"/>
+          <w:sz w:val="24"/>
+          <w:szCs w:val="24"/>
+        </w:rPr>
+      </w:pPr>
+      <w:r>
+        <w:rPr>
+          <w:rFonts w:ascii="Arial" w:hAnsi="Arial" w:cs="Arial"/>
+          <w:sz w:val="24"/>
+          <w:szCs w:val="24"/>
+        </w:rPr>
+        <w:t>são funções pré-definidas que fazem parte da linguagem SQL</w:t>
+      </w:r>
+    </w:p>
+    <w:p>
+      <w:pPr>
+        <w:rPr>
+          <w:rFonts w:ascii="Arial" w:hAnsi="Arial" w:cs="Arial"/>
+          <w:sz w:val="24"/>
+          <w:szCs w:val="24"/>
+        </w:rPr>
+      </w:pPr>
+    </w:p>
+    <w:p>
+      <w:pPr>
+        <w:rPr>
+          <w:rFonts w:ascii="Arial" w:hAnsi="Arial" w:cs="Arial"/>
+          <w:sz w:val="24"/>
+          <w:szCs w:val="24"/>
+        </w:rPr>
+      </w:pPr>
+      <w:r>
+        <w:rPr>
+          <w:rFonts w:ascii="Arial" w:hAnsi="Arial" w:cs="Arial"/>
+          <w:sz w:val="24"/>
+          <w:szCs w:val="24"/>
+        </w:rPr>
+        <w:t>fornecidas pelo sistema de gerenciamento de banco de dados (SGBD)</w:t>
+      </w:r>
+    </w:p>
+    <w:p>
+      <w:pPr>
+        <w:rPr>
+          <w:rFonts w:ascii="Arial" w:hAnsi="Arial" w:cs="Arial"/>
+          <w:sz w:val="24"/>
+          <w:szCs w:val="24"/>
+        </w:rPr>
+      </w:pPr>
+    </w:p>
+    <w:p>
+      <w:pPr>
+        <w:rPr>
+          <w:rFonts w:ascii="Arial" w:hAnsi="Arial" w:cs="Arial"/>
+          <w:sz w:val="24"/>
+          <w:szCs w:val="24"/>
+        </w:rPr>
+      </w:pPr>
+      <w:r>
+        <w:rPr>
+          <w:rFonts w:ascii="Arial" w:hAnsi="Arial" w:cs="Arial"/>
+          <w:sz w:val="24"/>
+          <w:szCs w:val="24"/>
+        </w:rPr>
+        <w:t>Objetivo: realizar operações específicas em dados do banco de dados e retornar resultados úteis.</w:t>
+      </w:r>
+    </w:p>
+    <w:p>
+      <w:pPr>
+        <w:rPr>
+          <w:rFonts w:ascii="Arial" w:hAnsi="Arial" w:cs="Arial"/>
+          <w:sz w:val="24"/>
+          <w:szCs w:val="24"/>
+        </w:rPr>
+      </w:pPr>
+    </w:p>
+    <w:p>
+      <w:pPr>
+        <w:rPr>
+          <w:rFonts w:ascii="Arial" w:hAnsi="Arial" w:cs="Arial"/>
+          <w:sz w:val="24"/>
+          <w:szCs w:val="24"/>
+        </w:rPr>
+      </w:pPr>
+    </w:p>
+    <w:p>
+      <w:pPr>
+        <w:rPr>
+          <w:rFonts w:ascii="Arial" w:hAnsi="Arial" w:cs="Arial"/>
+          <w:sz w:val="24"/>
+          <w:szCs w:val="24"/>
+        </w:rPr>
+      </w:pPr>
+      <w:r>
+        <w:rPr>
+          <w:rFonts w:ascii="Arial" w:hAnsi="Arial" w:cs="Arial"/>
+          <w:sz w:val="24"/>
+          <w:szCs w:val="24"/>
+        </w:rPr>
+        <w:t>Tipos de funções:</w:t>
+      </w:r>
+    </w:p>
+    <w:p>
+      <w:pPr>
+        <w:rPr>
+          <w:rFonts w:ascii="Arial" w:hAnsi="Arial" w:cs="Arial"/>
+          <w:sz w:val="24"/>
+          <w:szCs w:val="24"/>
+        </w:rPr>
+      </w:pPr>
+      <w:r>
+        <w:rPr>
+          <w:rFonts w:ascii="Arial" w:hAnsi="Arial" w:cs="Arial"/>
+          <w:sz w:val="24"/>
+          <w:szCs w:val="24"/>
+        </w:rPr>
+        <w:t>Funções de Agregação: São usadas para calcular valores agregados em conjuntos de dados, como soma, média, máximo, mínimo e contagem. Exemplos incluem SUM, AVG, MAX, MIN e COUNT.</w:t>
+      </w:r>
+    </w:p>
+    <w:p>
+      <w:pPr>
+        <w:rPr>
+          <w:rFonts w:ascii="Arial" w:hAnsi="Arial" w:cs="Arial"/>
+          <w:sz w:val="24"/>
+          <w:szCs w:val="24"/>
+        </w:rPr>
+      </w:pPr>
+      <w:r>
+        <w:rPr>
+          <w:rFonts w:ascii="Arial" w:hAnsi="Arial" w:cs="Arial"/>
+          <w:sz w:val="24"/>
+          <w:szCs w:val="24"/>
+        </w:rPr>
+        <w:lastRenderedPageBreak/>
+        <w:t xml:space="preserve">Funções de Manipulação de </w:t>
+      </w:r>
+      <w:proofErr w:type="spellStart"/>
+      <w:r>
+        <w:rPr>
+          <w:rFonts w:ascii="Arial" w:hAnsi="Arial" w:cs="Arial"/>
+          <w:sz w:val="24"/>
+          <w:szCs w:val="24"/>
+        </w:rPr>
+        <w:t>Strings</w:t>
+      </w:r>
+      <w:proofErr w:type="spellEnd"/>
+      <w:r>
+        <w:rPr>
+          <w:rFonts w:ascii="Arial" w:hAnsi="Arial" w:cs="Arial"/>
+          <w:sz w:val="24"/>
+          <w:szCs w:val="24"/>
+        </w:rPr>
+        <w:t xml:space="preserve">: São usadas para trabalhar com valores de texto, como concatenação, extrair partes de </w:t>
+      </w:r>
+      <w:proofErr w:type="spellStart"/>
+      <w:r>
+        <w:rPr>
+          <w:rFonts w:ascii="Arial" w:hAnsi="Arial" w:cs="Arial"/>
+          <w:sz w:val="24"/>
+          <w:szCs w:val="24"/>
+        </w:rPr>
+        <w:t>strings</w:t>
+      </w:r>
+      <w:proofErr w:type="spellEnd"/>
+      <w:r>
+        <w:rPr>
+          <w:rFonts w:ascii="Arial" w:hAnsi="Arial" w:cs="Arial"/>
+          <w:sz w:val="24"/>
+          <w:szCs w:val="24"/>
+        </w:rPr>
+        <w:t>, converter maiúsculas/minúsculas, entre outras. Exemplos incluem CONCAT, SUBSTRING, UPPER, LOWER.</w:t>
+      </w:r>
+    </w:p>
+    <w:p>
+      <w:pPr>
+        <w:rPr>
+          <w:rFonts w:ascii="Arial" w:hAnsi="Arial" w:cs="Arial"/>
+          <w:sz w:val="24"/>
+          <w:szCs w:val="24"/>
+        </w:rPr>
+      </w:pPr>
+    </w:p>
+    <w:p>
+      <w:pPr>
+        <w:rPr>
+          <w:rFonts w:ascii="Arial" w:hAnsi="Arial" w:cs="Arial"/>
+          <w:sz w:val="24"/>
+          <w:szCs w:val="24"/>
+        </w:rPr>
+      </w:pPr>
+      <w:r>
+        <w:rPr>
+          <w:rFonts w:ascii="Arial" w:hAnsi="Arial" w:cs="Arial"/>
+          <w:sz w:val="24"/>
+          <w:szCs w:val="24"/>
+        </w:rPr>
+        <w:t>Funções de Data e Hora: São usadas para manipular valores de data e hora, permitindo cálculos, formatação e extração de partes de datas. Exemplos incluem DATEPART, DATEADD, GETDATE, FORMAT.</w:t>
+      </w:r>
+    </w:p>
+    <w:p>
+      <w:pPr>
+        <w:rPr>
+          <w:rFonts w:ascii="Arial" w:hAnsi="Arial" w:cs="Arial"/>
+          <w:sz w:val="24"/>
+          <w:szCs w:val="24"/>
+        </w:rPr>
+      </w:pPr>
+    </w:p>
+    <w:p>
+      <w:pPr>
+        <w:rPr>
+          <w:rFonts w:ascii="Arial" w:hAnsi="Arial" w:cs="Arial"/>
+          <w:sz w:val="24"/>
+          <w:szCs w:val="24"/>
+        </w:rPr>
+      </w:pPr>
+      <w:r>
+        <w:rPr>
+          <w:rFonts w:ascii="Arial" w:hAnsi="Arial" w:cs="Arial"/>
+          <w:sz w:val="24"/>
+          <w:szCs w:val="24"/>
+        </w:rPr>
+        <w:t>Funções Matemáticas: São utilizadas para realizar operações matemáticas em dados numéricos. Exemplos incluem ABS, ROUND, CEILING, FLOOR.</w:t>
+      </w:r>
+    </w:p>
+    <w:p>
+      <w:pPr>
+        <w:rPr>
+          <w:rFonts w:ascii="Arial" w:hAnsi="Arial" w:cs="Arial"/>
+          <w:sz w:val="24"/>
+          <w:szCs w:val="24"/>
+        </w:rPr>
+      </w:pPr>
+    </w:p>
+    <w:p>
+      <w:pPr>
+        <w:rPr>
+          <w:rFonts w:ascii="Arial" w:hAnsi="Arial" w:cs="Arial"/>
+          <w:sz w:val="24"/>
+          <w:szCs w:val="24"/>
+        </w:rPr>
+      </w:pPr>
+      <w:r>
+        <w:rPr>
+          <w:rFonts w:ascii="Arial" w:hAnsi="Arial" w:cs="Arial"/>
+          <w:sz w:val="24"/>
+          <w:szCs w:val="24"/>
+        </w:rPr>
+        <w:t xml:space="preserve">Funções Lógicas: São usadas para realizar operações lógicas, como verificar se uma condição </w:t>
+      </w:r>
+      <w:proofErr w:type="spellStart"/>
+      <w:r>
+        <w:rPr>
+          <w:rFonts w:ascii="Arial" w:hAnsi="Arial" w:cs="Arial"/>
+          <w:sz w:val="24"/>
+          <w:szCs w:val="24"/>
+        </w:rPr>
+        <w:t>é</w:t>
+      </w:r>
+      <w:proofErr w:type="spellEnd"/>
+      <w:r>
+        <w:rPr>
+          <w:rFonts w:ascii="Arial" w:hAnsi="Arial" w:cs="Arial"/>
+          <w:sz w:val="24"/>
+          <w:szCs w:val="24"/>
+        </w:rPr>
+        <w:t xml:space="preserve"> verdadeira ou falsa. Exemplos incluem AND, OR, NOT.</w:t>
+      </w:r>
+    </w:p>
+    <w:p>
+      <w:pPr>
+        <w:rPr>
+          <w:rFonts w:ascii="Arial" w:hAnsi="Arial" w:cs="Arial"/>
+          <w:sz w:val="24"/>
+          <w:szCs w:val="24"/>
+        </w:rPr>
+      </w:pPr>
+    </w:p>
+    <w:p>
+      <w:pPr>
+        <w:rPr>
+          <w:rFonts w:ascii="Arial" w:hAnsi="Arial" w:cs="Arial"/>
+          <w:sz w:val="24"/>
+          <w:szCs w:val="24"/>
+        </w:rPr>
+      </w:pPr>
+      <w:r>
+        <w:rPr>
+          <w:rFonts w:ascii="Arial" w:hAnsi="Arial" w:cs="Arial"/>
+          <w:sz w:val="24"/>
+          <w:szCs w:val="24"/>
+        </w:rPr>
+        <w:t>Funções de Conversão de Dados: São usadas para converter valores de um tipo de dados para outro. Exemplos incluem CAST, CONVERT.</w:t>
+      </w:r>
+    </w:p>
+    <w:p>
+      <w:pPr>
+        <w:rPr>
+          <w:rFonts w:ascii="Arial" w:hAnsi="Arial" w:cs="Arial"/>
+          <w:sz w:val="24"/>
+          <w:szCs w:val="24"/>
+        </w:rPr>
+      </w:pPr>
+    </w:p>
+    <w:p>
+      <w:pPr>
+        <w:rPr>
+          <w:rFonts w:ascii="Arial" w:hAnsi="Arial" w:cs="Arial"/>
+          <w:sz w:val="24"/>
+          <w:szCs w:val="24"/>
+        </w:rPr>
+      </w:pPr>
+      <w:r>
+        <w:rPr>
+          <w:rFonts w:ascii="Arial" w:hAnsi="Arial" w:cs="Arial"/>
+          <w:sz w:val="24"/>
+          <w:szCs w:val="24"/>
+        </w:rPr>
+        <w:t xml:space="preserve">As funções nativas no SQL são úteis porque permitem realizar operações complexas de forma simples e eficiente, sem a necessidade de escrever código personalizado. Elas podem ser usadas em consultas SELECT, WHERE, HAVING, ORDER </w:t>
+      </w:r>
+      <w:proofErr w:type="gramStart"/>
+      <w:r>
+        <w:rPr>
+          <w:rFonts w:ascii="Arial" w:hAnsi="Arial" w:cs="Arial"/>
+          <w:sz w:val="24"/>
+          <w:szCs w:val="24"/>
+        </w:rPr>
+        <w:t>BY, etc.</w:t>
+      </w:r>
+      <w:proofErr w:type="gramEnd"/>
+    </w:p>
+    <w:p>
+      <w:pPr>
+        <w:rPr>
+          <w:rFonts w:ascii="Arial" w:hAnsi="Arial" w:cs="Arial"/>
+          <w:b/>
+          <w:bCs/>
+          <w:sz w:val="24"/>
+          <w:szCs w:val="24"/>
+        </w:rPr>
+      </w:pPr>
+    </w:p>
+    <w:p>
+      <w:pPr>
+        <w:rPr>
+          <w:rFonts w:ascii="Arial" w:hAnsi="Arial" w:cs="Arial"/>
+          <w:b/>
+          <w:bCs/>
+          <w:sz w:val="24"/>
+          <w:szCs w:val="24"/>
+        </w:rPr>
+      </w:pPr>
+    </w:p>
+    <w:p>
+      <w:pPr>
+        <w:rPr>
+          <w:rFonts w:ascii="Arial" w:hAnsi="Arial" w:cs="Arial"/>
+          <w:b/>
+          <w:bCs/>
+          <w:sz w:val="24"/>
+          <w:szCs w:val="24"/>
+        </w:rPr>
+      </w:pPr>
+    </w:p>
+    <w:p>
+      <w:pPr>
+        <w:rPr>
+          <w:rFonts w:ascii="Arial" w:hAnsi="Arial" w:cs="Arial"/>
+          <w:b/>
+          <w:bCs/>
+          <w:sz w:val="24"/>
+          <w:szCs w:val="24"/>
+        </w:rPr>
+      </w:pPr>
+    </w:p>
+    <w:p>
+      <w:pPr>
+        <w:rPr>
+          <w:rFonts w:ascii="Arial" w:hAnsi="Arial" w:cs="Arial"/>
+          <w:b/>
+          <w:bCs/>
+          <w:sz w:val="24"/>
+          <w:szCs w:val="24"/>
+        </w:rPr>
+      </w:pPr>
+    </w:p>
+    <w:p>
+      <w:pPr>
+        <w:rPr>
+          <w:rFonts w:ascii="Arial" w:hAnsi="Arial" w:cs="Arial"/>
+          <w:b/>
+          <w:bCs/>
+          <w:sz w:val="24"/>
+          <w:szCs w:val="24"/>
+        </w:rPr>
+      </w:pPr>
+    </w:p>
+    <w:p>
+      <w:pPr>
+        <w:rPr>
+          <w:rFonts w:ascii="Arial" w:hAnsi="Arial" w:cs="Arial"/>
+          <w:b/>
+          <w:bCs/>
+          <w:sz w:val="24"/>
+          <w:szCs w:val="24"/>
+        </w:rPr>
+      </w:pPr>
+    </w:p>
+    <w:p>
+      <w:pPr>
+        <w:rPr>
+          <w:rFonts w:ascii="Arial" w:hAnsi="Arial" w:cs="Arial"/>
+          <w:b/>
+          <w:bCs/>
+          <w:sz w:val="24"/>
+          <w:szCs w:val="24"/>
+        </w:rPr>
+      </w:pPr>
+    </w:p>
+    <w:p>
+      <w:pPr>
+        <w:rPr>
+          <w:rFonts w:ascii="Arial" w:hAnsi="Arial" w:cs="Arial"/>
+          <w:b/>
+          <w:bCs/>
+          <w:sz w:val="24"/>
+          <w:szCs w:val="24"/>
+        </w:rPr>
+      </w:pPr>
+    </w:p>
+    <w:p>
+      <w:pPr>
+        <w:rPr>
+          <w:rFonts w:ascii="Arial" w:hAnsi="Arial" w:cs="Arial"/>
+          <w:b/>
+          <w:bCs/>
+          <w:sz w:val="24"/>
+          <w:szCs w:val="24"/>
+        </w:rPr>
+      </w:pPr>
+    </w:p>
+    <w:p>
+      <w:pPr>
+        <w:rPr>
+          <w:rFonts w:ascii="Arial" w:hAnsi="Arial" w:cs="Arial"/>
+          <w:b/>
+          <w:bCs/>
+          <w:sz w:val="24"/>
+          <w:szCs w:val="24"/>
+        </w:rPr>
+      </w:pPr>
+    </w:p>
+    <w:p>
+      <w:pPr>
+        <w:rPr>
+          <w:rFonts w:ascii="Arial" w:hAnsi="Arial" w:cs="Arial"/>
+          <w:b/>
+          <w:bCs/>
+          <w:sz w:val="24"/>
+          <w:szCs w:val="24"/>
+        </w:rPr>
+      </w:pPr>
+    </w:p>
+    <w:p>
+      <w:pPr>
+        <w:rPr>
+          <w:rFonts w:ascii="Arial" w:hAnsi="Arial" w:cs="Arial"/>
+          <w:b/>
+          <w:bCs/>
+          <w:sz w:val="24"/>
+          <w:szCs w:val="24"/>
+        </w:rPr>
+      </w:pPr>
+    </w:p>
+    <w:p>
+      <w:pPr>
+        <w:rPr>
+          <w:rFonts w:ascii="Arial" w:hAnsi="Arial" w:cs="Arial"/>
+          <w:b/>
+          <w:bCs/>
+          <w:sz w:val="24"/>
+          <w:szCs w:val="24"/>
+        </w:rPr>
+      </w:pPr>
+    </w:p>
+    <w:p>
+      <w:pPr>
+        <w:rPr>
+          <w:rFonts w:ascii="Arial" w:hAnsi="Arial" w:cs="Arial"/>
+          <w:b/>
+          <w:bCs/>
+          <w:sz w:val="24"/>
+          <w:szCs w:val="24"/>
+        </w:rPr>
+      </w:pPr>
+    </w:p>
+    <w:p>
+      <w:pPr>
+        <w:rPr>
+          <w:rFonts w:ascii="Arial" w:hAnsi="Arial" w:cs="Arial"/>
+          <w:b/>
+          <w:bCs/>
+          <w:sz w:val="24"/>
+          <w:szCs w:val="24"/>
+        </w:rPr>
+      </w:pPr>
+    </w:p>
+    <w:p>
+      <w:pPr>
+        <w:rPr>
+          <w:rFonts w:ascii="Arial" w:hAnsi="Arial" w:cs="Arial"/>
+          <w:b/>
+          <w:bCs/>
+          <w:sz w:val="24"/>
+          <w:szCs w:val="24"/>
+        </w:rPr>
+      </w:pPr>
+    </w:p>
+    <w:p>
+      <w:pPr>
+        <w:rPr>
+          <w:rFonts w:ascii="Arial" w:hAnsi="Arial" w:cs="Arial"/>
+          <w:b/>
+          <w:bCs/>
+          <w:sz w:val="24"/>
+          <w:szCs w:val="24"/>
+        </w:rPr>
+      </w:pPr>
+    </w:p>
+    <w:p>
+      <w:pPr>
+        <w:rPr>
+          <w:rFonts w:ascii="Arial" w:hAnsi="Arial" w:cs="Arial"/>
+          <w:b/>
+          <w:bCs/>
+          <w:sz w:val="24"/>
+          <w:szCs w:val="24"/>
+        </w:rPr>
+      </w:pPr>
     </w:p>
     <w:sectPr>
       <w:pgSz w:w="11906" w:h="16838"/>

</xml_diff>

<commit_message>
Adição da documentação de nosso projeto sobre funções no sql server
</commit_message>
<xml_diff>
--- a/Material-De-Apoio.docx
+++ b/Material-De-Apoio.docx
@@ -608,150 +608,774 @@
           <w:sz w:val="24"/>
           <w:szCs w:val="24"/>
         </w:rPr>
-        <w:t xml:space="preserve">As funções nativas no SQL são úteis porque permitem realizar operações complexas de forma simples e eficiente, sem a necessidade de escrever código personalizado. Elas podem ser usadas em consultas SELECT, WHERE, HAVING, ORDER </w:t>
-      </w:r>
-      <w:proofErr w:type="gramStart"/>
-      <w:r>
-        <w:rPr>
-          <w:rFonts w:ascii="Arial" w:hAnsi="Arial" w:cs="Arial"/>
-          <w:sz w:val="24"/>
-          <w:szCs w:val="24"/>
-        </w:rPr>
-        <w:t>BY, etc.</w:t>
-      </w:r>
-      <w:proofErr w:type="gramEnd"/>
-    </w:p>
-    <w:p>
-      <w:pPr>
-        <w:rPr>
-          <w:rFonts w:ascii="Arial" w:hAnsi="Arial" w:cs="Arial"/>
-          <w:b/>
-          <w:bCs/>
-          <w:sz w:val="24"/>
-          <w:szCs w:val="24"/>
-        </w:rPr>
-      </w:pPr>
-    </w:p>
-    <w:p>
-      <w:pPr>
-        <w:rPr>
-          <w:rFonts w:ascii="Arial" w:hAnsi="Arial" w:cs="Arial"/>
-          <w:b/>
-          <w:bCs/>
-          <w:sz w:val="24"/>
-          <w:szCs w:val="24"/>
-        </w:rPr>
-      </w:pPr>
-    </w:p>
-    <w:p>
-      <w:pPr>
-        <w:rPr>
-          <w:rFonts w:ascii="Arial" w:hAnsi="Arial" w:cs="Arial"/>
-          <w:b/>
-          <w:bCs/>
-          <w:sz w:val="24"/>
-          <w:szCs w:val="24"/>
-        </w:rPr>
-      </w:pPr>
-    </w:p>
-    <w:p>
-      <w:pPr>
-        <w:rPr>
-          <w:rFonts w:ascii="Arial" w:hAnsi="Arial" w:cs="Arial"/>
-          <w:b/>
-          <w:bCs/>
-          <w:sz w:val="24"/>
-          <w:szCs w:val="24"/>
-        </w:rPr>
-      </w:pPr>
-    </w:p>
-    <w:p>
-      <w:pPr>
-        <w:rPr>
-          <w:rFonts w:ascii="Arial" w:hAnsi="Arial" w:cs="Arial"/>
-          <w:b/>
-          <w:bCs/>
-          <w:sz w:val="24"/>
-          <w:szCs w:val="24"/>
-        </w:rPr>
-      </w:pPr>
-    </w:p>
-    <w:p>
-      <w:pPr>
-        <w:rPr>
-          <w:rFonts w:ascii="Arial" w:hAnsi="Arial" w:cs="Arial"/>
-          <w:b/>
-          <w:bCs/>
-          <w:sz w:val="24"/>
-          <w:szCs w:val="24"/>
-        </w:rPr>
-      </w:pPr>
-    </w:p>
-    <w:p>
-      <w:pPr>
-        <w:rPr>
-          <w:rFonts w:ascii="Arial" w:hAnsi="Arial" w:cs="Arial"/>
-          <w:b/>
-          <w:bCs/>
-          <w:sz w:val="24"/>
-          <w:szCs w:val="24"/>
-        </w:rPr>
-      </w:pPr>
-    </w:p>
-    <w:p>
-      <w:pPr>
-        <w:rPr>
-          <w:rFonts w:ascii="Arial" w:hAnsi="Arial" w:cs="Arial"/>
-          <w:b/>
-          <w:bCs/>
-          <w:sz w:val="24"/>
-          <w:szCs w:val="24"/>
-        </w:rPr>
-      </w:pPr>
-    </w:p>
-    <w:p>
-      <w:pPr>
-        <w:rPr>
-          <w:rFonts w:ascii="Arial" w:hAnsi="Arial" w:cs="Arial"/>
-          <w:b/>
-          <w:bCs/>
-          <w:sz w:val="24"/>
-          <w:szCs w:val="24"/>
-        </w:rPr>
-      </w:pPr>
-    </w:p>
-    <w:p>
-      <w:pPr>
-        <w:rPr>
-          <w:rFonts w:ascii="Arial" w:hAnsi="Arial" w:cs="Arial"/>
-          <w:b/>
-          <w:bCs/>
-          <w:sz w:val="24"/>
-          <w:szCs w:val="24"/>
-        </w:rPr>
-      </w:pPr>
-    </w:p>
-    <w:p>
-      <w:pPr>
-        <w:rPr>
-          <w:rFonts w:ascii="Arial" w:hAnsi="Arial" w:cs="Arial"/>
-          <w:b/>
-          <w:bCs/>
-          <w:sz w:val="24"/>
-          <w:szCs w:val="24"/>
-        </w:rPr>
-      </w:pPr>
-    </w:p>
-    <w:p>
-      <w:pPr>
-        <w:rPr>
-          <w:rFonts w:ascii="Arial" w:hAnsi="Arial" w:cs="Arial"/>
-          <w:b/>
-          <w:bCs/>
-          <w:sz w:val="24"/>
-          <w:szCs w:val="24"/>
-        </w:rPr>
-      </w:pPr>
+        <w:t>As funções nativas no SQL são úteis porque permitem realizar operações complexas de forma simples e eficiente, sem a necessidade de escrever código personalizado. Elas podem ser usadas em consultas SELECT, WHERE, HAVING, ORDER BY, etc.</w:t>
+      </w:r>
+    </w:p>
+    <w:p>
+      <w:pPr>
+        <w:rPr>
+          <w:rFonts w:ascii="Arial" w:hAnsi="Arial" w:cs="Arial"/>
+          <w:b/>
+          <w:bCs/>
+          <w:sz w:val="24"/>
+          <w:szCs w:val="24"/>
+        </w:rPr>
+      </w:pPr>
+    </w:p>
+    <w:p>
+      <w:pPr>
+        <w:rPr>
+          <w:rFonts w:ascii="Arial" w:hAnsi="Arial" w:cs="Arial"/>
+          <w:b/>
+          <w:bCs/>
+          <w:sz w:val="24"/>
+          <w:szCs w:val="24"/>
+        </w:rPr>
+      </w:pPr>
+    </w:p>
+    <w:p>
+      <w:pPr>
+        <w:rPr>
+          <w:rFonts w:ascii="Arial" w:hAnsi="Arial" w:cs="Arial"/>
+          <w:b/>
+          <w:bCs/>
+          <w:sz w:val="24"/>
+          <w:szCs w:val="24"/>
+        </w:rPr>
+      </w:pPr>
+    </w:p>
+    <w:p>
+      <w:pPr>
+        <w:rPr>
+          <w:rFonts w:ascii="Arial" w:hAnsi="Arial" w:cs="Arial"/>
+          <w:b/>
+          <w:bCs/>
+          <w:sz w:val="24"/>
+          <w:szCs w:val="24"/>
+        </w:rPr>
+      </w:pPr>
+    </w:p>
+    <w:p>
+      <w:pPr>
+        <w:rPr>
+          <w:rFonts w:ascii="Arial" w:hAnsi="Arial" w:cs="Arial"/>
+          <w:b/>
+          <w:bCs/>
+          <w:sz w:val="24"/>
+          <w:szCs w:val="24"/>
+        </w:rPr>
+      </w:pPr>
+    </w:p>
+    <w:p>
+      <w:pPr>
+        <w:rPr>
+          <w:rFonts w:ascii="Arial" w:hAnsi="Arial" w:cs="Arial"/>
+          <w:b/>
+          <w:bCs/>
+          <w:sz w:val="24"/>
+          <w:szCs w:val="24"/>
+        </w:rPr>
+      </w:pPr>
+    </w:p>
+    <w:p>
+      <w:pPr>
+        <w:rPr>
+          <w:rFonts w:ascii="Arial" w:hAnsi="Arial" w:cs="Arial"/>
+          <w:b/>
+          <w:bCs/>
+          <w:sz w:val="24"/>
+          <w:szCs w:val="24"/>
+        </w:rPr>
+      </w:pPr>
+    </w:p>
+    <w:p>
+      <w:pPr>
+        <w:rPr>
+          <w:rFonts w:ascii="Arial" w:hAnsi="Arial" w:cs="Arial"/>
+          <w:b/>
+          <w:bCs/>
+          <w:sz w:val="24"/>
+          <w:szCs w:val="24"/>
+        </w:rPr>
+      </w:pPr>
+    </w:p>
+    <w:p>
+      <w:pPr>
+        <w:rPr>
+          <w:rFonts w:ascii="Arial" w:hAnsi="Arial" w:cs="Arial"/>
+          <w:b/>
+          <w:bCs/>
+          <w:sz w:val="24"/>
+          <w:szCs w:val="24"/>
+        </w:rPr>
+      </w:pPr>
+    </w:p>
+    <w:p>
+      <w:pPr>
+        <w:rPr>
+          <w:rFonts w:ascii="Arial" w:hAnsi="Arial" w:cs="Arial"/>
+          <w:b/>
+          <w:bCs/>
+          <w:sz w:val="24"/>
+          <w:szCs w:val="24"/>
+        </w:rPr>
+      </w:pPr>
+    </w:p>
+    <w:p>
+      <w:pPr>
+        <w:rPr>
+          <w:rFonts w:ascii="Arial" w:hAnsi="Arial" w:cs="Arial"/>
+          <w:b/>
+          <w:bCs/>
+          <w:sz w:val="24"/>
+          <w:szCs w:val="24"/>
+        </w:rPr>
+      </w:pPr>
+    </w:p>
+    <w:p>
+      <w:pPr>
+        <w:rPr>
+          <w:rFonts w:ascii="Arial" w:hAnsi="Arial" w:cs="Arial"/>
+          <w:b/>
+          <w:bCs/>
+          <w:sz w:val="24"/>
+          <w:szCs w:val="24"/>
+        </w:rPr>
+      </w:pPr>
+    </w:p>
+    <w:p>
+      <w:pPr>
+        <w:spacing w:after="0" w:line="240" w:lineRule="auto"/>
+        <w:rPr>
+          <w:rFonts w:ascii="Times New Roman" w:eastAsia="Times New Roman" w:hAnsi="Times New Roman" w:cs="Times New Roman"/>
+          <w:kern w:val="0"/>
+          <w:sz w:val="24"/>
+          <w:szCs w:val="24"/>
+          <w:lang w:eastAsia="pt-BR"/>
+          <w14:ligatures w14:val="none"/>
+        </w:rPr>
+      </w:pPr>
+      <w:r>
+        <w:rPr>
+          <w:rFonts w:ascii="Arial" w:eastAsia="Times New Roman" w:hAnsi="Arial" w:cs="Arial"/>
+          <w:color w:val="000000"/>
+          <w:kern w:val="0"/>
+          <w:lang w:eastAsia="pt-BR"/>
+          <w14:ligatures w14:val="none"/>
+        </w:rPr>
+        <w:lastRenderedPageBreak/>
+        <w:t>Bibliografia:</w:t>
+      </w:r>
+    </w:p>
+    <w:p>
+      <w:pPr>
+        <w:spacing w:after="240" w:line="240" w:lineRule="auto"/>
+        <w:rPr>
+          <w:rFonts w:ascii="Times New Roman" w:eastAsia="Times New Roman" w:hAnsi="Times New Roman" w:cs="Times New Roman"/>
+          <w:kern w:val="0"/>
+          <w:sz w:val="24"/>
+          <w:szCs w:val="24"/>
+          <w:lang w:eastAsia="pt-BR"/>
+          <w14:ligatures w14:val="none"/>
+        </w:rPr>
+      </w:pPr>
+      <w:r>
+        <w:rPr>
+          <w:rFonts w:ascii="Times New Roman" w:eastAsia="Times New Roman" w:hAnsi="Times New Roman" w:cs="Times New Roman"/>
+          <w:kern w:val="0"/>
+          <w:sz w:val="24"/>
+          <w:szCs w:val="24"/>
+          <w:lang w:eastAsia="pt-BR"/>
+          <w14:ligatures w14:val="none"/>
+        </w:rPr>
+        <w:br/>
+      </w:r>
+    </w:p>
+    <w:p>
+      <w:pPr>
+        <w:spacing w:after="0" w:line="240" w:lineRule="auto"/>
+        <w:rPr>
+          <w:rFonts w:ascii="Times New Roman" w:eastAsia="Times New Roman" w:hAnsi="Times New Roman" w:cs="Times New Roman"/>
+          <w:kern w:val="0"/>
+          <w:sz w:val="24"/>
+          <w:szCs w:val="24"/>
+          <w:lang w:eastAsia="pt-BR"/>
+          <w14:ligatures w14:val="none"/>
+        </w:rPr>
+      </w:pPr>
+      <w:r>
+        <w:rPr>
+          <w:rFonts w:ascii="Arial" w:eastAsia="Times New Roman" w:hAnsi="Arial" w:cs="Arial"/>
+          <w:color w:val="000000"/>
+          <w:kern w:val="0"/>
+          <w:lang w:eastAsia="pt-BR"/>
+          <w14:ligatures w14:val="none"/>
+        </w:rPr>
+        <w:t>Funções nativas do SQL Server:</w:t>
+      </w:r>
+    </w:p>
+    <w:p>
+      <w:pPr>
+        <w:spacing w:after="0" w:line="240" w:lineRule="auto"/>
+        <w:rPr>
+          <w:rFonts w:ascii="Times New Roman" w:eastAsia="Times New Roman" w:hAnsi="Times New Roman" w:cs="Times New Roman"/>
+          <w:kern w:val="0"/>
+          <w:sz w:val="24"/>
+          <w:szCs w:val="24"/>
+          <w:lang w:eastAsia="pt-BR"/>
+          <w14:ligatures w14:val="none"/>
+        </w:rPr>
+      </w:pPr>
+      <w:hyperlink r:id="rId4" w:history="1">
+        <w:r>
+          <w:rPr>
+            <w:rFonts w:ascii="Arial" w:eastAsia="Times New Roman" w:hAnsi="Arial" w:cs="Arial"/>
+            <w:color w:val="1155CC"/>
+            <w:kern w:val="0"/>
+            <w:u w:val="single"/>
+            <w:lang w:eastAsia="pt-BR"/>
+            <w14:ligatures w14:val="none"/>
+          </w:rPr>
+          <w:t>https://www.w3schools.com/sql/sql_ref_sqlserver.asp</w:t>
+        </w:r>
+      </w:hyperlink>
+    </w:p>
+    <w:p>
+      <w:pPr>
+        <w:spacing w:after="240" w:line="240" w:lineRule="auto"/>
+        <w:rPr>
+          <w:rFonts w:ascii="Times New Roman" w:eastAsia="Times New Roman" w:hAnsi="Times New Roman" w:cs="Times New Roman"/>
+          <w:kern w:val="0"/>
+          <w:sz w:val="24"/>
+          <w:szCs w:val="24"/>
+          <w:lang w:eastAsia="pt-BR"/>
+          <w14:ligatures w14:val="none"/>
+        </w:rPr>
+      </w:pPr>
+    </w:p>
+    <w:p>
+      <w:pPr>
+        <w:spacing w:after="0" w:line="240" w:lineRule="auto"/>
+        <w:rPr>
+          <w:rFonts w:ascii="Times New Roman" w:eastAsia="Times New Roman" w:hAnsi="Times New Roman" w:cs="Times New Roman"/>
+          <w:kern w:val="0"/>
+          <w:sz w:val="24"/>
+          <w:szCs w:val="24"/>
+          <w:lang w:eastAsia="pt-BR"/>
+          <w14:ligatures w14:val="none"/>
+        </w:rPr>
+      </w:pPr>
+      <w:r>
+        <w:rPr>
+          <w:rFonts w:ascii="Arial" w:eastAsia="Times New Roman" w:hAnsi="Arial" w:cs="Arial"/>
+          <w:color w:val="000000"/>
+          <w:kern w:val="0"/>
+          <w:lang w:eastAsia="pt-BR"/>
+          <w14:ligatures w14:val="none"/>
+        </w:rPr>
+        <w:t>Funções de agregação:</w:t>
+      </w:r>
+    </w:p>
+    <w:p>
+      <w:pPr>
+        <w:spacing w:after="0" w:line="240" w:lineRule="auto"/>
+        <w:rPr>
+          <w:rFonts w:ascii="Times New Roman" w:eastAsia="Times New Roman" w:hAnsi="Times New Roman" w:cs="Times New Roman"/>
+          <w:kern w:val="0"/>
+          <w:sz w:val="24"/>
+          <w:szCs w:val="24"/>
+          <w:lang w:eastAsia="pt-BR"/>
+          <w14:ligatures w14:val="none"/>
+        </w:rPr>
+      </w:pPr>
+      <w:hyperlink r:id="rId5" w:history="1">
+        <w:r>
+          <w:rPr>
+            <w:rFonts w:ascii="Arial" w:eastAsia="Times New Roman" w:hAnsi="Arial" w:cs="Arial"/>
+            <w:color w:val="1155CC"/>
+            <w:kern w:val="0"/>
+            <w:u w:val="single"/>
+            <w:lang w:eastAsia="pt-BR"/>
+            <w14:ligatures w14:val="none"/>
+          </w:rPr>
+          <w:t>https://www.devmedia.com.br/sql-funcoes-de-agregacao/38463</w:t>
+        </w:r>
+      </w:hyperlink>
+    </w:p>
+    <w:p>
+      <w:pPr>
+        <w:spacing w:after="240" w:line="240" w:lineRule="auto"/>
+        <w:rPr>
+          <w:rFonts w:ascii="Times New Roman" w:eastAsia="Times New Roman" w:hAnsi="Times New Roman" w:cs="Times New Roman"/>
+          <w:kern w:val="0"/>
+          <w:sz w:val="24"/>
+          <w:szCs w:val="24"/>
+          <w:lang w:eastAsia="pt-BR"/>
+          <w14:ligatures w14:val="none"/>
+        </w:rPr>
+      </w:pPr>
+    </w:p>
+    <w:p>
+      <w:pPr>
+        <w:spacing w:after="0" w:line="240" w:lineRule="auto"/>
+        <w:rPr>
+          <w:rFonts w:ascii="Times New Roman" w:eastAsia="Times New Roman" w:hAnsi="Times New Roman" w:cs="Times New Roman"/>
+          <w:kern w:val="0"/>
+          <w:sz w:val="24"/>
+          <w:szCs w:val="24"/>
+          <w:lang w:eastAsia="pt-BR"/>
+          <w14:ligatures w14:val="none"/>
+        </w:rPr>
+      </w:pPr>
+      <w:r>
+        <w:rPr>
+          <w:rFonts w:ascii="Arial" w:eastAsia="Times New Roman" w:hAnsi="Arial" w:cs="Arial"/>
+          <w:color w:val="000000"/>
+          <w:kern w:val="0"/>
+          <w:lang w:eastAsia="pt-BR"/>
+          <w14:ligatures w14:val="none"/>
+        </w:rPr>
+        <w:t>Dicas de funções para substituição de valores:</w:t>
+      </w:r>
+    </w:p>
+    <w:p>
+      <w:pPr>
+        <w:spacing w:after="0" w:line="240" w:lineRule="auto"/>
+        <w:rPr>
+          <w:rFonts w:ascii="Times New Roman" w:eastAsia="Times New Roman" w:hAnsi="Times New Roman" w:cs="Times New Roman"/>
+          <w:kern w:val="0"/>
+          <w:sz w:val="24"/>
+          <w:szCs w:val="24"/>
+          <w:lang w:eastAsia="pt-BR"/>
+          <w14:ligatures w14:val="none"/>
+        </w:rPr>
+      </w:pPr>
+      <w:hyperlink r:id="rId6" w:history="1">
+        <w:r>
+          <w:rPr>
+            <w:rFonts w:ascii="Arial" w:eastAsia="Times New Roman" w:hAnsi="Arial" w:cs="Arial"/>
+            <w:color w:val="1155CC"/>
+            <w:kern w:val="0"/>
+            <w:u w:val="single"/>
+            <w:lang w:eastAsia="pt-BR"/>
+            <w14:ligatures w14:val="none"/>
+          </w:rPr>
+          <w:t>https://www.youtube.com/watch?v=Wytfo7ZNFgo</w:t>
+        </w:r>
+      </w:hyperlink>
+    </w:p>
+    <w:p>
+      <w:pPr>
+        <w:spacing w:after="240" w:line="240" w:lineRule="auto"/>
+        <w:rPr>
+          <w:rFonts w:ascii="Times New Roman" w:eastAsia="Times New Roman" w:hAnsi="Times New Roman" w:cs="Times New Roman"/>
+          <w:kern w:val="0"/>
+          <w:sz w:val="24"/>
+          <w:szCs w:val="24"/>
+          <w:lang w:eastAsia="pt-BR"/>
+          <w14:ligatures w14:val="none"/>
+        </w:rPr>
+      </w:pPr>
+    </w:p>
+    <w:p>
+      <w:pPr>
+        <w:spacing w:after="0" w:line="240" w:lineRule="auto"/>
+        <w:rPr>
+          <w:rFonts w:ascii="Times New Roman" w:eastAsia="Times New Roman" w:hAnsi="Times New Roman" w:cs="Times New Roman"/>
+          <w:kern w:val="0"/>
+          <w:sz w:val="24"/>
+          <w:szCs w:val="24"/>
+          <w:lang w:eastAsia="pt-BR"/>
+          <w14:ligatures w14:val="none"/>
+        </w:rPr>
+      </w:pPr>
+      <w:r>
+        <w:rPr>
+          <w:rFonts w:ascii="Arial" w:eastAsia="Times New Roman" w:hAnsi="Arial" w:cs="Arial"/>
+          <w:color w:val="000000"/>
+          <w:kern w:val="0"/>
+          <w:lang w:eastAsia="pt-BR"/>
+          <w14:ligatures w14:val="none"/>
+        </w:rPr>
+        <w:t>Principais funções internas do SQL Server:</w:t>
+      </w:r>
+    </w:p>
+    <w:p>
+      <w:pPr>
+        <w:spacing w:after="0" w:line="240" w:lineRule="auto"/>
+        <w:rPr>
+          <w:rFonts w:ascii="Times New Roman" w:eastAsia="Times New Roman" w:hAnsi="Times New Roman" w:cs="Times New Roman"/>
+          <w:kern w:val="0"/>
+          <w:sz w:val="24"/>
+          <w:szCs w:val="24"/>
+          <w:lang w:eastAsia="pt-BR"/>
+          <w14:ligatures w14:val="none"/>
+        </w:rPr>
+      </w:pPr>
+      <w:hyperlink r:id="rId7" w:anchor=":~:text=No%20SQL%20Server%2C%20uma%20fun%C3%A7%C3%A3o,n%C3%A3o%20negativo)%20de%20um%20n%C3%BAmero" w:history="1">
+        <w:r>
+          <w:rPr>
+            <w:rFonts w:ascii="Arial" w:eastAsia="Times New Roman" w:hAnsi="Arial" w:cs="Arial"/>
+            <w:color w:val="1155CC"/>
+            <w:kern w:val="0"/>
+            <w:u w:val="single"/>
+            <w:lang w:eastAsia="pt-BR"/>
+            <w14:ligatures w14:val="none"/>
+          </w:rPr>
+          <w:t>https://imasters.com.br/sql-server/sql-server-veja-as-principais-funcoes-internas#:~:text=No%20SQL%20Server%2C%20uma%20função,não%20negativo)%20de%20um%20número</w:t>
+        </w:r>
+      </w:hyperlink>
+    </w:p>
+    <w:p>
+      <w:pPr>
+        <w:spacing w:after="240" w:line="240" w:lineRule="auto"/>
+        <w:rPr>
+          <w:rFonts w:ascii="Times New Roman" w:eastAsia="Times New Roman" w:hAnsi="Times New Roman" w:cs="Times New Roman"/>
+          <w:kern w:val="0"/>
+          <w:sz w:val="24"/>
+          <w:szCs w:val="24"/>
+          <w:lang w:eastAsia="pt-BR"/>
+          <w14:ligatures w14:val="none"/>
+        </w:rPr>
+      </w:pPr>
+      <w:r>
+        <w:rPr>
+          <w:rFonts w:ascii="Times New Roman" w:eastAsia="Times New Roman" w:hAnsi="Times New Roman" w:cs="Times New Roman"/>
+          <w:kern w:val="0"/>
+          <w:sz w:val="24"/>
+          <w:szCs w:val="24"/>
+          <w:lang w:eastAsia="pt-BR"/>
+          <w14:ligatures w14:val="none"/>
+        </w:rPr>
+        <w:br/>
+      </w:r>
+    </w:p>
+    <w:p>
+      <w:pPr>
+        <w:spacing w:after="0" w:line="240" w:lineRule="auto"/>
+        <w:rPr>
+          <w:rFonts w:ascii="Times New Roman" w:eastAsia="Times New Roman" w:hAnsi="Times New Roman" w:cs="Times New Roman"/>
+          <w:kern w:val="0"/>
+          <w:sz w:val="24"/>
+          <w:szCs w:val="24"/>
+          <w:lang w:eastAsia="pt-BR"/>
+          <w14:ligatures w14:val="none"/>
+        </w:rPr>
+      </w:pPr>
+      <w:r>
+        <w:rPr>
+          <w:rFonts w:ascii="Arial" w:eastAsia="Times New Roman" w:hAnsi="Arial" w:cs="Arial"/>
+          <w:color w:val="000000"/>
+          <w:kern w:val="0"/>
+          <w:lang w:eastAsia="pt-BR"/>
+          <w14:ligatures w14:val="none"/>
+        </w:rPr>
+        <w:t>Funções do banco de dados SQL:</w:t>
+      </w:r>
+    </w:p>
+    <w:p>
+      <w:pPr>
+        <w:spacing w:after="0" w:line="240" w:lineRule="auto"/>
+        <w:rPr>
+          <w:rFonts w:ascii="Times New Roman" w:eastAsia="Times New Roman" w:hAnsi="Times New Roman" w:cs="Times New Roman"/>
+          <w:kern w:val="0"/>
+          <w:sz w:val="24"/>
+          <w:szCs w:val="24"/>
+          <w:lang w:eastAsia="pt-BR"/>
+          <w14:ligatures w14:val="none"/>
+        </w:rPr>
+      </w:pPr>
+      <w:hyperlink r:id="rId8" w:history="1">
+        <w:r>
+          <w:rPr>
+            <w:rFonts w:ascii="Arial" w:eastAsia="Times New Roman" w:hAnsi="Arial" w:cs="Arial"/>
+            <w:color w:val="1155CC"/>
+            <w:kern w:val="0"/>
+            <w:u w:val="single"/>
+            <w:lang w:eastAsia="pt-BR"/>
+            <w14:ligatures w14:val="none"/>
+          </w:rPr>
+          <w:t>https://learn.microsoft.com/pt-br/sql/t-sql/functions/functions?view=sql-server-ver16</w:t>
+        </w:r>
+      </w:hyperlink>
+    </w:p>
+    <w:p>
+      <w:pPr>
+        <w:spacing w:after="240" w:line="240" w:lineRule="auto"/>
+        <w:rPr>
+          <w:rFonts w:ascii="Times New Roman" w:eastAsia="Times New Roman" w:hAnsi="Times New Roman" w:cs="Times New Roman"/>
+          <w:kern w:val="0"/>
+          <w:sz w:val="24"/>
+          <w:szCs w:val="24"/>
+          <w:lang w:eastAsia="pt-BR"/>
+          <w14:ligatures w14:val="none"/>
+        </w:rPr>
+      </w:pPr>
+    </w:p>
+    <w:p>
+      <w:pPr>
+        <w:spacing w:after="0" w:line="240" w:lineRule="auto"/>
+        <w:rPr>
+          <w:rFonts w:ascii="Times New Roman" w:eastAsia="Times New Roman" w:hAnsi="Times New Roman" w:cs="Times New Roman"/>
+          <w:kern w:val="0"/>
+          <w:sz w:val="24"/>
+          <w:szCs w:val="24"/>
+          <w:lang w:eastAsia="pt-BR"/>
+          <w14:ligatures w14:val="none"/>
+        </w:rPr>
+      </w:pPr>
+      <w:r>
+        <w:rPr>
+          <w:rFonts w:ascii="Arial" w:eastAsia="Times New Roman" w:hAnsi="Arial" w:cs="Arial"/>
+          <w:color w:val="000000"/>
+          <w:kern w:val="0"/>
+          <w:lang w:eastAsia="pt-BR"/>
+          <w14:ligatures w14:val="none"/>
+        </w:rPr>
+        <w:t>Funções mais utilizadas no SQL:</w:t>
+      </w:r>
+    </w:p>
+    <w:p>
+      <w:pPr>
+        <w:spacing w:after="0" w:line="240" w:lineRule="auto"/>
+        <w:rPr>
+          <w:rFonts w:ascii="Times New Roman" w:eastAsia="Times New Roman" w:hAnsi="Times New Roman" w:cs="Times New Roman"/>
+          <w:kern w:val="0"/>
+          <w:sz w:val="24"/>
+          <w:szCs w:val="24"/>
+          <w:lang w:eastAsia="pt-BR"/>
+          <w14:ligatures w14:val="none"/>
+        </w:rPr>
+      </w:pPr>
+      <w:hyperlink r:id="rId9" w:anchor=":~:text=S%C3%A3o%20fun%C3%A7%C3%B5es%20nativas%20do%20MySQL%20que%20permitem%20a%20execu%C3%A7%C3%A3o%20de,multiplica%C3%A7%C3%A3o%2C%20exponencia%C3%A7%C3%A3o%20e%20raiz%20quadrada" w:history="1">
+        <w:r>
+          <w:rPr>
+            <w:rFonts w:ascii="Arial" w:eastAsia="Times New Roman" w:hAnsi="Arial" w:cs="Arial"/>
+            <w:color w:val="1155CC"/>
+            <w:kern w:val="0"/>
+            <w:u w:val="single"/>
+            <w:lang w:eastAsia="pt-BR"/>
+            <w14:ligatures w14:val="none"/>
+          </w:rPr>
+          <w:t>https://dev.to/gabrielhsilvestre/funcoes-mais-usadas-no-sql-6dk#:~:text=São%20funções%20nativas%20do%20MySQL%20que%20permitem%20a%20execução%20de,multiplicação%2C%20exponenciação%20e%20raiz%20quadrada</w:t>
+        </w:r>
+      </w:hyperlink>
+    </w:p>
+    <w:p>
+      <w:pPr>
+        <w:spacing w:after="240" w:line="240" w:lineRule="auto"/>
+        <w:rPr>
+          <w:rFonts w:ascii="Times New Roman" w:eastAsia="Times New Roman" w:hAnsi="Times New Roman" w:cs="Times New Roman"/>
+          <w:kern w:val="0"/>
+          <w:sz w:val="24"/>
+          <w:szCs w:val="24"/>
+          <w:lang w:eastAsia="pt-BR"/>
+          <w14:ligatures w14:val="none"/>
+        </w:rPr>
+      </w:pPr>
+      <w:r>
+        <w:rPr>
+          <w:rFonts w:ascii="Times New Roman" w:eastAsia="Times New Roman" w:hAnsi="Times New Roman" w:cs="Times New Roman"/>
+          <w:kern w:val="0"/>
+          <w:sz w:val="24"/>
+          <w:szCs w:val="24"/>
+          <w:lang w:eastAsia="pt-BR"/>
+          <w14:ligatures w14:val="none"/>
+        </w:rPr>
+        <w:br/>
+      </w:r>
+      <w:r>
+        <w:rPr>
+          <w:rFonts w:ascii="Times New Roman" w:eastAsia="Times New Roman" w:hAnsi="Times New Roman" w:cs="Times New Roman"/>
+          <w:kern w:val="0"/>
+          <w:sz w:val="24"/>
+          <w:szCs w:val="24"/>
+          <w:lang w:eastAsia="pt-BR"/>
+          <w14:ligatures w14:val="none"/>
+        </w:rPr>
+        <w:br/>
+      </w:r>
+      <w:r>
+        <w:rPr>
+          <w:rFonts w:ascii="Times New Roman" w:eastAsia="Times New Roman" w:hAnsi="Times New Roman" w:cs="Times New Roman"/>
+          <w:kern w:val="0"/>
+          <w:sz w:val="24"/>
+          <w:szCs w:val="24"/>
+          <w:lang w:eastAsia="pt-BR"/>
+          <w14:ligatures w14:val="none"/>
+        </w:rPr>
+        <w:br/>
+      </w:r>
+      <w:r>
+        <w:rPr>
+          <w:rFonts w:ascii="Times New Roman" w:eastAsia="Times New Roman" w:hAnsi="Times New Roman" w:cs="Times New Roman"/>
+          <w:kern w:val="0"/>
+          <w:sz w:val="24"/>
+          <w:szCs w:val="24"/>
+          <w:lang w:eastAsia="pt-BR"/>
+          <w14:ligatures w14:val="none"/>
+        </w:rPr>
+        <w:br/>
+      </w:r>
+      <w:r>
+        <w:rPr>
+          <w:rFonts w:ascii="Times New Roman" w:eastAsia="Times New Roman" w:hAnsi="Times New Roman" w:cs="Times New Roman"/>
+          <w:kern w:val="0"/>
+          <w:sz w:val="24"/>
+          <w:szCs w:val="24"/>
+          <w:lang w:eastAsia="pt-BR"/>
+          <w14:ligatures w14:val="none"/>
+        </w:rPr>
+        <w:br/>
+      </w:r>
+      <w:r>
+        <w:rPr>
+          <w:rFonts w:ascii="Times New Roman" w:eastAsia="Times New Roman" w:hAnsi="Times New Roman" w:cs="Times New Roman"/>
+          <w:kern w:val="0"/>
+          <w:sz w:val="24"/>
+          <w:szCs w:val="24"/>
+          <w:lang w:eastAsia="pt-BR"/>
+          <w14:ligatures w14:val="none"/>
+        </w:rPr>
+        <w:br/>
+      </w:r>
+      <w:r>
+        <w:rPr>
+          <w:rFonts w:ascii="Times New Roman" w:eastAsia="Times New Roman" w:hAnsi="Times New Roman" w:cs="Times New Roman"/>
+          <w:kern w:val="0"/>
+          <w:sz w:val="24"/>
+          <w:szCs w:val="24"/>
+          <w:lang w:eastAsia="pt-BR"/>
+          <w14:ligatures w14:val="none"/>
+        </w:rPr>
+        <w:br/>
+      </w:r>
+      <w:r>
+        <w:rPr>
+          <w:rFonts w:ascii="Times New Roman" w:eastAsia="Times New Roman" w:hAnsi="Times New Roman" w:cs="Times New Roman"/>
+          <w:kern w:val="0"/>
+          <w:sz w:val="24"/>
+          <w:szCs w:val="24"/>
+          <w:lang w:eastAsia="pt-BR"/>
+          <w14:ligatures w14:val="none"/>
+        </w:rPr>
+        <w:br/>
+      </w:r>
+      <w:r>
+        <w:rPr>
+          <w:rFonts w:ascii="Times New Roman" w:eastAsia="Times New Roman" w:hAnsi="Times New Roman" w:cs="Times New Roman"/>
+          <w:kern w:val="0"/>
+          <w:sz w:val="24"/>
+          <w:szCs w:val="24"/>
+          <w:lang w:eastAsia="pt-BR"/>
+          <w14:ligatures w14:val="none"/>
+        </w:rPr>
+        <w:br/>
+      </w:r>
+      <w:r>
+        <w:rPr>
+          <w:rFonts w:ascii="Times New Roman" w:eastAsia="Times New Roman" w:hAnsi="Times New Roman" w:cs="Times New Roman"/>
+          <w:kern w:val="0"/>
+          <w:sz w:val="24"/>
+          <w:szCs w:val="24"/>
+          <w:lang w:eastAsia="pt-BR"/>
+          <w14:ligatures w14:val="none"/>
+        </w:rPr>
+        <w:br/>
+      </w:r>
+      <w:r>
+        <w:rPr>
+          <w:rFonts w:ascii="Times New Roman" w:eastAsia="Times New Roman" w:hAnsi="Times New Roman" w:cs="Times New Roman"/>
+          <w:kern w:val="0"/>
+          <w:sz w:val="24"/>
+          <w:szCs w:val="24"/>
+          <w:lang w:eastAsia="pt-BR"/>
+          <w14:ligatures w14:val="none"/>
+        </w:rPr>
+        <w:br/>
+      </w:r>
+      <w:r>
+        <w:rPr>
+          <w:rFonts w:ascii="Times New Roman" w:eastAsia="Times New Roman" w:hAnsi="Times New Roman" w:cs="Times New Roman"/>
+          <w:kern w:val="0"/>
+          <w:sz w:val="24"/>
+          <w:szCs w:val="24"/>
+          <w:lang w:eastAsia="pt-BR"/>
+          <w14:ligatures w14:val="none"/>
+        </w:rPr>
+        <w:br/>
+      </w:r>
+      <w:r>
+        <w:rPr>
+          <w:rFonts w:ascii="Times New Roman" w:eastAsia="Times New Roman" w:hAnsi="Times New Roman" w:cs="Times New Roman"/>
+          <w:kern w:val="0"/>
+          <w:sz w:val="24"/>
+          <w:szCs w:val="24"/>
+          <w:lang w:eastAsia="pt-BR"/>
+          <w14:ligatures w14:val="none"/>
+        </w:rPr>
+        <w:br/>
+      </w:r>
+      <w:r>
+        <w:rPr>
+          <w:rFonts w:ascii="Times New Roman" w:eastAsia="Times New Roman" w:hAnsi="Times New Roman" w:cs="Times New Roman"/>
+          <w:kern w:val="0"/>
+          <w:sz w:val="24"/>
+          <w:szCs w:val="24"/>
+          <w:lang w:eastAsia="pt-BR"/>
+          <w14:ligatures w14:val="none"/>
+        </w:rPr>
+        <w:br/>
+      </w:r>
+    </w:p>
+    <w:p>
+      <w:pPr>
+        <w:spacing w:after="0" w:line="240" w:lineRule="auto"/>
+        <w:rPr>
+          <w:rFonts w:ascii="Times New Roman" w:eastAsia="Times New Roman" w:hAnsi="Times New Roman" w:cs="Times New Roman"/>
+          <w:kern w:val="0"/>
+          <w:sz w:val="24"/>
+          <w:szCs w:val="24"/>
+          <w:lang w:eastAsia="pt-BR"/>
+          <w14:ligatures w14:val="none"/>
+        </w:rPr>
+      </w:pPr>
+      <w:r>
+        <w:rPr>
+          <w:rFonts w:ascii="Arial" w:eastAsia="Times New Roman" w:hAnsi="Arial" w:cs="Arial"/>
+          <w:color w:val="000000"/>
+          <w:kern w:val="0"/>
+          <w:lang w:eastAsia="pt-BR"/>
+          <w14:ligatures w14:val="none"/>
+        </w:rPr>
+        <w:t>Link do repositório contendo o desafio proposto:</w:t>
+      </w:r>
+    </w:p>
+    <w:p>
+      <w:pPr>
+        <w:spacing w:after="0" w:line="240" w:lineRule="auto"/>
+        <w:rPr>
+          <w:rFonts w:ascii="Times New Roman" w:eastAsia="Times New Roman" w:hAnsi="Times New Roman" w:cs="Times New Roman"/>
+          <w:kern w:val="0"/>
+          <w:sz w:val="24"/>
+          <w:szCs w:val="24"/>
+          <w:lang w:eastAsia="pt-BR"/>
+          <w14:ligatures w14:val="none"/>
+        </w:rPr>
+      </w:pPr>
+      <w:hyperlink r:id="rId10" w:history="1">
+        <w:r>
+          <w:rPr>
+            <w:rFonts w:ascii="Arial" w:eastAsia="Times New Roman" w:hAnsi="Arial" w:cs="Arial"/>
+            <w:color w:val="1155CC"/>
+            <w:kern w:val="0"/>
+            <w:u w:val="single"/>
+            <w:lang w:eastAsia="pt-BR"/>
+            <w14:ligatures w14:val="none"/>
+          </w:rPr>
+          <w:t>https://github.com/Filipe-Gois/Funcoes_Nativas_SQL</w:t>
+        </w:r>
+      </w:hyperlink>
     </w:p>
     <w:p>
       <w:pPr>
@@ -1268,6 +1892,37 @@
     <w:semiHidden/>
     <w:unhideWhenUsed/>
   </w:style>
+  <w:style w:type="paragraph" w:styleId="NormalWeb">
+    <w:name w:val="Normal (Web)"/>
+    <w:basedOn w:val="Normal"/>
+    <w:uiPriority w:val="99"/>
+    <w:semiHidden/>
+    <w:unhideWhenUsed/>
+    <w:rsid w:val="009C74BF"/>
+    <w:pPr>
+      <w:spacing w:before="100" w:beforeAutospacing="1" w:after="100" w:afterAutospacing="1" w:line="240" w:lineRule="auto"/>
+    </w:pPr>
+    <w:rPr>
+      <w:rFonts w:ascii="Times New Roman" w:eastAsia="Times New Roman" w:hAnsi="Times New Roman" w:cs="Times New Roman"/>
+      <w:kern w:val="0"/>
+      <w:sz w:val="24"/>
+      <w:szCs w:val="24"/>
+      <w:lang w:eastAsia="pt-BR"/>
+      <w14:ligatures w14:val="none"/>
+    </w:rPr>
+  </w:style>
+  <w:style w:type="character" w:styleId="Hyperlink">
+    <w:name w:val="Hyperlink"/>
+    <w:basedOn w:val="Fontepargpadro"/>
+    <w:uiPriority w:val="99"/>
+    <w:semiHidden/>
+    <w:unhideWhenUsed/>
+    <w:rsid w:val="009C74BF"/>
+    <w:rPr>
+      <w:color w:val="0000FF"/>
+      <w:u w:val="single"/>
+    </w:rPr>
+  </w:style>
 </w:styles>
 </file>
 

</xml_diff>